<commit_message>
#Update Anleitung wtf so spät?
</commit_message>
<xml_diff>
--- a/docs/Abgabe/Bedienungsanleitung - Englisch.docx
+++ b/docs/Abgabe/Bedienungsanleitung - Englisch.docx
@@ -358,15 +358,13 @@
           <w:rFonts w:ascii="Arial" w:hAnsi="Arial" w:cs="Arial"/>
           <w:sz w:val="24"/>
           <w:szCs w:val="24"/>
-          <w:lang w:val="en-GB"/>
-        </w:rPr>
-      </w:pPr>
-      <w:r>
-        <w:rPr>
-          <w:rFonts w:ascii="Arial" w:hAnsi="Arial" w:cs="Arial"/>
-          <w:sz w:val="24"/>
-          <w:szCs w:val="24"/>
-          <w:lang w:val="en-GB"/>
+        </w:rPr>
+      </w:pPr>
+      <w:r>
+        <w:rPr>
+          <w:rFonts w:ascii="Arial" w:hAnsi="Arial" w:cs="Arial"/>
+          <w:sz w:val="24"/>
+          <w:szCs w:val="24"/>
         </w:rPr>
         <w:t xml:space="preserve">4 </w:t>
       </w:r>
@@ -376,7 +374,6 @@
           <w:rFonts w:ascii="Arial" w:hAnsi="Arial" w:cs="Arial"/>
           <w:sz w:val="24"/>
           <w:szCs w:val="24"/>
-          <w:lang w:val="en-GB"/>
         </w:rPr>
         <w:t>Administration</w:t>
       </w:r>
@@ -390,15 +387,13 @@
           <w:rFonts w:ascii="Arial" w:hAnsi="Arial" w:cs="Arial"/>
           <w:sz w:val="24"/>
           <w:szCs w:val="24"/>
-          <w:lang w:val="en-GB"/>
-        </w:rPr>
-      </w:pPr>
-      <w:r>
-        <w:rPr>
-          <w:rFonts w:ascii="Arial" w:hAnsi="Arial" w:cs="Arial"/>
-          <w:sz w:val="24"/>
-          <w:szCs w:val="24"/>
-          <w:lang w:val="en-GB"/>
+        </w:rPr>
+      </w:pPr>
+      <w:r>
+        <w:rPr>
+          <w:rFonts w:ascii="Arial" w:hAnsi="Arial" w:cs="Arial"/>
+          <w:sz w:val="24"/>
+          <w:szCs w:val="24"/>
         </w:rPr>
         <w:tab/>
       </w:r>
@@ -407,10 +402,37 @@
           <w:rFonts w:ascii="Arial" w:hAnsi="Arial" w:cs="Arial"/>
           <w:sz w:val="24"/>
           <w:szCs w:val="24"/>
-          <w:lang w:val="en-GB"/>
-        </w:rPr>
-        <w:t>4.1 Administrate users</w:t>
-      </w:r>
+        </w:rPr>
+        <w:t xml:space="preserve">4.1 </w:t>
+      </w:r>
+      <w:proofErr w:type="spellStart"/>
+      <w:r>
+        <w:rPr>
+          <w:rFonts w:ascii="Arial" w:hAnsi="Arial" w:cs="Arial"/>
+          <w:sz w:val="24"/>
+          <w:szCs w:val="24"/>
+        </w:rPr>
+        <w:t>Administrate</w:t>
+      </w:r>
+      <w:proofErr w:type="spellEnd"/>
+      <w:r>
+        <w:rPr>
+          <w:rFonts w:ascii="Arial" w:hAnsi="Arial" w:cs="Arial"/>
+          <w:sz w:val="24"/>
+          <w:szCs w:val="24"/>
+        </w:rPr>
+        <w:t xml:space="preserve"> </w:t>
+      </w:r>
+      <w:proofErr w:type="spellStart"/>
+      <w:r>
+        <w:rPr>
+          <w:rFonts w:ascii="Arial" w:hAnsi="Arial" w:cs="Arial"/>
+          <w:sz w:val="24"/>
+          <w:szCs w:val="24"/>
+        </w:rPr>
+        <w:t>users</w:t>
+      </w:r>
+      <w:proofErr w:type="spellEnd"/>
     </w:p>
     <w:p>
       <w:pPr>
@@ -1237,6 +1259,7 @@
     <w:p>
       <w:pPr>
         <w:pStyle w:val="KeinLeerraum"/>
+        <w:jc w:val="center"/>
         <w:rPr>
           <w:rFonts w:ascii="Arial" w:hAnsi="Arial" w:cs="Arial"/>
           <w:sz w:val="24"/>
@@ -1251,6 +1274,7 @@
           <w:szCs w:val="24"/>
           <w:lang w:eastAsia="de-DE"/>
         </w:rPr>
+        <w:lastRenderedPageBreak/>
         <w:drawing>
           <wp:inline distT="0" distB="0" distL="0" distR="0">
             <wp:extent cx="5762625" cy="2124075"/>
@@ -1448,22 +1472,31 @@
           <w:sz w:val="24"/>
           <w:szCs w:val="24"/>
         </w:rPr>
-        <w:t>. Dabei muss er die E-Mail Adresse und das vorher festgelegte Passwort eingeben.</w:t>
-      </w:r>
-    </w:p>
-    <w:p>
-      <w:pPr>
-        <w:pStyle w:val="KeinLeerraum"/>
-        <w:rPr>
-          <w:rFonts w:ascii="Arial" w:hAnsi="Arial" w:cs="Arial"/>
-          <w:sz w:val="24"/>
-          <w:szCs w:val="24"/>
-        </w:rPr>
-      </w:pPr>
-    </w:p>
-    <w:p>
-      <w:pPr>
-        <w:pStyle w:val="KeinLeerraum"/>
+        <w:t>. Dabei muss er die E-Mail Adresse und das vorhe</w:t>
+      </w:r>
+      <w:r>
+        <w:rPr>
+          <w:rFonts w:ascii="Arial" w:hAnsi="Arial" w:cs="Arial"/>
+          <w:sz w:val="24"/>
+          <w:szCs w:val="24"/>
+        </w:rPr>
+        <w:t>r festgelegte Passwort eingeben und auf den Login Button klicken.</w:t>
+      </w:r>
+    </w:p>
+    <w:p>
+      <w:pPr>
+        <w:pStyle w:val="KeinLeerraum"/>
+        <w:rPr>
+          <w:rFonts w:ascii="Arial" w:hAnsi="Arial" w:cs="Arial"/>
+          <w:sz w:val="24"/>
+          <w:szCs w:val="24"/>
+        </w:rPr>
+      </w:pPr>
+    </w:p>
+    <w:p>
+      <w:pPr>
+        <w:pStyle w:val="KeinLeerraum"/>
+        <w:jc w:val="center"/>
         <w:rPr>
           <w:rFonts w:ascii="Arial" w:hAnsi="Arial" w:cs="Arial"/>
           <w:sz w:val="24"/>
@@ -1629,6 +1662,7 @@
     <w:p>
       <w:pPr>
         <w:pStyle w:val="KeinLeerraum"/>
+        <w:jc w:val="center"/>
         <w:rPr>
           <w:rFonts w:ascii="Arial" w:hAnsi="Arial" w:cs="Arial"/>
           <w:sz w:val="24"/>
@@ -1643,6 +1677,7 @@
           <w:szCs w:val="24"/>
           <w:lang w:eastAsia="de-DE"/>
         </w:rPr>
+        <w:lastRenderedPageBreak/>
         <w:drawing>
           <wp:inline distT="0" distB="0" distL="0" distR="0">
             <wp:extent cx="2038350" cy="1971675"/>
@@ -1706,24 +1741,47 @@
           <w:szCs w:val="16"/>
         </w:rPr>
         <w:tab/>
-        <w:t xml:space="preserve">Abb. 5: Insert </w:t>
-      </w:r>
-      <w:proofErr w:type="spellStart"/>
+      </w:r>
       <w:r>
         <w:rPr>
           <w:rFonts w:ascii="Arial" w:hAnsi="Arial" w:cs="Arial"/>
           <w:sz w:val="16"/>
           <w:szCs w:val="16"/>
         </w:rPr>
-        <w:t>child</w:t>
-      </w:r>
-      <w:proofErr w:type="spellEnd"/>
+        <w:tab/>
+      </w:r>
       <w:r>
         <w:rPr>
           <w:rFonts w:ascii="Arial" w:hAnsi="Arial" w:cs="Arial"/>
           <w:sz w:val="16"/>
           <w:szCs w:val="16"/>
         </w:rPr>
+        <w:tab/>
+      </w:r>
+      <w:r>
+        <w:rPr>
+          <w:rFonts w:ascii="Arial" w:hAnsi="Arial" w:cs="Arial"/>
+          <w:sz w:val="16"/>
+          <w:szCs w:val="16"/>
+        </w:rPr>
+        <w:t xml:space="preserve">Abb. 5: Insert </w:t>
+      </w:r>
+      <w:proofErr w:type="spellStart"/>
+      <w:r>
+        <w:rPr>
+          <w:rFonts w:ascii="Arial" w:hAnsi="Arial" w:cs="Arial"/>
+          <w:sz w:val="16"/>
+          <w:szCs w:val="16"/>
+        </w:rPr>
+        <w:t>child</w:t>
+      </w:r>
+      <w:proofErr w:type="spellEnd"/>
+      <w:r>
+        <w:rPr>
+          <w:rFonts w:ascii="Arial" w:hAnsi="Arial" w:cs="Arial"/>
+          <w:sz w:val="16"/>
+          <w:szCs w:val="16"/>
+        </w:rPr>
         <w:t xml:space="preserve"> (1)</w:t>
       </w:r>
     </w:p>
@@ -1740,6 +1798,53 @@
     <w:p>
       <w:pPr>
         <w:pStyle w:val="KeinLeerraum"/>
+        <w:rPr>
+          <w:rFonts w:ascii="Arial" w:hAnsi="Arial" w:cs="Arial"/>
+          <w:sz w:val="24"/>
+          <w:szCs w:val="24"/>
+        </w:rPr>
+      </w:pPr>
+      <w:r>
+        <w:rPr>
+          <w:rFonts w:ascii="Arial" w:hAnsi="Arial" w:cs="Arial"/>
+          <w:sz w:val="24"/>
+          <w:szCs w:val="24"/>
+        </w:rPr>
+        <w:t xml:space="preserve">Danach muss der Vor- und Nachname </w:t>
+      </w:r>
+      <w:proofErr w:type="gramStart"/>
+      <w:r>
+        <w:rPr>
+          <w:rFonts w:ascii="Arial" w:hAnsi="Arial" w:cs="Arial"/>
+          <w:sz w:val="24"/>
+          <w:szCs w:val="24"/>
+        </w:rPr>
+        <w:t>der</w:t>
+      </w:r>
+      <w:proofErr w:type="gramEnd"/>
+      <w:r>
+        <w:rPr>
+          <w:rFonts w:ascii="Arial" w:hAnsi="Arial" w:cs="Arial"/>
+          <w:sz w:val="24"/>
+          <w:szCs w:val="24"/>
+        </w:rPr>
+        <w:t xml:space="preserve"> Kindes eingegeben werden und auf „Anlegen“ geklickt werden.</w:t>
+      </w:r>
+    </w:p>
+    <w:p>
+      <w:pPr>
+        <w:pStyle w:val="KeinLeerraum"/>
+        <w:rPr>
+          <w:rFonts w:ascii="Arial" w:hAnsi="Arial" w:cs="Arial"/>
+          <w:sz w:val="24"/>
+          <w:szCs w:val="24"/>
+        </w:rPr>
+      </w:pPr>
+    </w:p>
+    <w:p>
+      <w:pPr>
+        <w:pStyle w:val="KeinLeerraum"/>
+        <w:jc w:val="center"/>
         <w:rPr>
           <w:rFonts w:ascii="Arial" w:hAnsi="Arial" w:cs="Arial"/>
           <w:sz w:val="24"/>
@@ -1808,6 +1913,7 @@
           <w:rFonts w:ascii="Arial" w:hAnsi="Arial" w:cs="Arial"/>
           <w:sz w:val="16"/>
           <w:szCs w:val="16"/>
+          <w:lang w:val="en-US"/>
         </w:rPr>
       </w:pPr>
       <w:r>
@@ -1824,34 +1930,26 @@
           <w:sz w:val="16"/>
           <w:szCs w:val="16"/>
         </w:rPr>
-        <w:t xml:space="preserve">Abb. 6: Insert </w:t>
-      </w:r>
-      <w:proofErr w:type="spellStart"/>
+        <w:tab/>
+      </w:r>
       <w:r>
         <w:rPr>
           <w:rFonts w:ascii="Arial" w:hAnsi="Arial" w:cs="Arial"/>
           <w:sz w:val="16"/>
           <w:szCs w:val="16"/>
-        </w:rPr>
-        <w:t>child</w:t>
-      </w:r>
-      <w:proofErr w:type="spellEnd"/>
-      <w:r>
-        <w:rPr>
-          <w:rFonts w:ascii="Arial" w:hAnsi="Arial" w:cs="Arial"/>
-          <w:sz w:val="16"/>
-          <w:szCs w:val="16"/>
-        </w:rPr>
-        <w:t xml:space="preserve"> (2)</w:t>
-      </w:r>
-    </w:p>
-    <w:p>
-      <w:pPr>
-        <w:pStyle w:val="KeinLeerraum"/>
-        <w:rPr>
-          <w:rFonts w:ascii="Arial" w:hAnsi="Arial" w:cs="Arial"/>
-          <w:sz w:val="24"/>
-          <w:szCs w:val="24"/>
+          <w:lang w:val="en-US"/>
+        </w:rPr>
+        <w:t>Abb. 6: Insert child (2)</w:t>
+      </w:r>
+    </w:p>
+    <w:p>
+      <w:pPr>
+        <w:pStyle w:val="KeinLeerraum"/>
+        <w:rPr>
+          <w:rFonts w:ascii="Arial" w:hAnsi="Arial" w:cs="Arial"/>
+          <w:sz w:val="24"/>
+          <w:szCs w:val="24"/>
+          <w:lang w:val="en-US"/>
         </w:rPr>
       </w:pPr>
     </w:p>
@@ -1862,6 +1960,7 @@
           <w:rFonts w:ascii="Arial" w:hAnsi="Arial" w:cs="Arial"/>
           <w:sz w:val="28"/>
           <w:szCs w:val="28"/>
+          <w:lang w:val="en-US"/>
         </w:rPr>
       </w:pPr>
       <w:r>
@@ -1869,45 +1968,19 @@
           <w:rFonts w:ascii="Arial" w:hAnsi="Arial" w:cs="Arial"/>
           <w:sz w:val="28"/>
           <w:szCs w:val="28"/>
-        </w:rPr>
-        <w:t xml:space="preserve">2 </w:t>
-      </w:r>
-      <w:proofErr w:type="spellStart"/>
-      <w:r>
-        <w:rPr>
-          <w:rFonts w:ascii="Arial" w:hAnsi="Arial" w:cs="Arial"/>
-          <w:sz w:val="28"/>
-          <w:szCs w:val="28"/>
-        </w:rPr>
-        <w:t>Make</w:t>
-      </w:r>
-      <w:proofErr w:type="spellEnd"/>
-      <w:r>
-        <w:rPr>
-          <w:rFonts w:ascii="Arial" w:hAnsi="Arial" w:cs="Arial"/>
-          <w:sz w:val="28"/>
-          <w:szCs w:val="28"/>
-        </w:rPr>
-        <w:t xml:space="preserve"> an </w:t>
-      </w:r>
-      <w:proofErr w:type="spellStart"/>
-      <w:r>
-        <w:rPr>
-          <w:rFonts w:ascii="Arial" w:hAnsi="Arial" w:cs="Arial"/>
-          <w:sz w:val="28"/>
-          <w:szCs w:val="28"/>
-        </w:rPr>
-        <w:t>Appointment</w:t>
-      </w:r>
-      <w:proofErr w:type="spellEnd"/>
-    </w:p>
-    <w:p>
-      <w:pPr>
-        <w:pStyle w:val="KeinLeerraum"/>
-        <w:rPr>
-          <w:rFonts w:ascii="Arial" w:hAnsi="Arial" w:cs="Arial"/>
-          <w:sz w:val="24"/>
-          <w:szCs w:val="24"/>
+          <w:lang w:val="en-US"/>
+        </w:rPr>
+        <w:t>2 Make an Appointment</w:t>
+      </w:r>
+    </w:p>
+    <w:p>
+      <w:pPr>
+        <w:pStyle w:val="KeinLeerraum"/>
+        <w:rPr>
+          <w:rFonts w:ascii="Arial" w:hAnsi="Arial" w:cs="Arial"/>
+          <w:sz w:val="24"/>
+          <w:szCs w:val="24"/>
+          <w:lang w:val="en-US"/>
         </w:rPr>
       </w:pPr>
     </w:p>
@@ -1996,6 +2069,7 @@
     <w:p>
       <w:pPr>
         <w:pStyle w:val="KeinLeerraum"/>
+        <w:jc w:val="center"/>
         <w:rPr>
           <w:rFonts w:ascii="Arial" w:hAnsi="Arial" w:cs="Arial"/>
           <w:sz w:val="24"/>
@@ -2198,6 +2272,7 @@
           <w:sz w:val="24"/>
           <w:szCs w:val="24"/>
         </w:rPr>
+        <w:lastRenderedPageBreak/>
         <w:t xml:space="preserve">In beiden Fällen wird unter dem Textfeld eine Liste der Lehrer angezeigt, die mit </w:t>
       </w:r>
       <w:proofErr w:type="gramStart"/>
@@ -2232,6 +2307,7 @@
     <w:p>
       <w:pPr>
         <w:pStyle w:val="KeinLeerraum"/>
+        <w:jc w:val="center"/>
         <w:rPr>
           <w:rFonts w:ascii="Arial" w:hAnsi="Arial" w:cs="Arial"/>
           <w:sz w:val="24"/>
@@ -2454,12 +2530,23 @@
           <w:sz w:val="24"/>
           <w:szCs w:val="24"/>
         </w:rPr>
-        <w:t xml:space="preserve">, wird dessen Liste </w:t>
-      </w:r>
-    </w:p>
-    <w:p>
-      <w:pPr>
-        <w:pStyle w:val="KeinLeerraum"/>
+        <w:t>, wird dessen Zeitplan angezeigt. Bei dem Zeitplan werden die Termine als „BELEGT“ oder „VERFÜGBAR“ angezeigt.</w:t>
+      </w:r>
+    </w:p>
+    <w:p>
+      <w:pPr>
+        <w:pStyle w:val="KeinLeerraum"/>
+        <w:rPr>
+          <w:rFonts w:ascii="Arial" w:hAnsi="Arial" w:cs="Arial"/>
+          <w:sz w:val="24"/>
+          <w:szCs w:val="24"/>
+        </w:rPr>
+      </w:pPr>
+    </w:p>
+    <w:p>
+      <w:pPr>
+        <w:pStyle w:val="KeinLeerraum"/>
+        <w:jc w:val="center"/>
         <w:rPr>
           <w:rFonts w:ascii="Arial" w:hAnsi="Arial" w:cs="Arial"/>
           <w:sz w:val="24"/>
@@ -2540,7 +2627,6 @@
           <w:lang w:val="en-US"/>
         </w:rPr>
         <w:tab/>
-        <w:t>Abb. 9</w:t>
       </w:r>
       <w:r>
         <w:rPr>
@@ -2549,6 +2635,24 @@
           <w:szCs w:val="16"/>
           <w:lang w:val="en-US"/>
         </w:rPr>
+        <w:tab/>
+      </w:r>
+      <w:r>
+        <w:rPr>
+          <w:rFonts w:ascii="Arial" w:hAnsi="Arial" w:cs="Arial"/>
+          <w:sz w:val="16"/>
+          <w:szCs w:val="16"/>
+          <w:lang w:val="en-US"/>
+        </w:rPr>
+        <w:t>Abb. 9</w:t>
+      </w:r>
+      <w:r>
+        <w:rPr>
+          <w:rFonts w:ascii="Arial" w:hAnsi="Arial" w:cs="Arial"/>
+          <w:sz w:val="16"/>
+          <w:szCs w:val="16"/>
+          <w:lang w:val="en-US"/>
+        </w:rPr>
         <w:t>: List of appointments</w:t>
       </w:r>
     </w:p>
@@ -2570,13 +2674,67 @@
           <w:rFonts w:ascii="Arial" w:hAnsi="Arial" w:cs="Arial"/>
           <w:sz w:val="24"/>
           <w:szCs w:val="24"/>
-          <w:lang w:val="en-US"/>
-        </w:rPr>
-      </w:pPr>
-    </w:p>
-    <w:p>
-      <w:pPr>
-        <w:pStyle w:val="KeinLeerraum"/>
+        </w:rPr>
+      </w:pPr>
+      <w:r>
+        <w:rPr>
+          <w:rFonts w:ascii="Arial" w:hAnsi="Arial" w:cs="Arial"/>
+          <w:sz w:val="24"/>
+          <w:szCs w:val="24"/>
+        </w:rPr>
+        <w:t xml:space="preserve">Durch Anklicken eines Termins, der als „VERFÜGBAR“ gekennzeichnet ist, </w:t>
+      </w:r>
+      <w:r>
+        <w:rPr>
+          <w:rFonts w:ascii="Arial" w:hAnsi="Arial" w:cs="Arial"/>
+          <w:sz w:val="24"/>
+          <w:szCs w:val="24"/>
+        </w:rPr>
+        <w:t xml:space="preserve">werden die grauen Felder des folgenden </w:t>
+      </w:r>
+      <w:proofErr w:type="spellStart"/>
+      <w:r>
+        <w:rPr>
+          <w:rFonts w:ascii="Arial" w:hAnsi="Arial" w:cs="Arial"/>
+          <w:sz w:val="24"/>
+          <w:szCs w:val="24"/>
+        </w:rPr>
+        <w:t>Screenshots</w:t>
+      </w:r>
+      <w:proofErr w:type="spellEnd"/>
+      <w:r>
+        <w:rPr>
+          <w:rFonts w:ascii="Arial" w:hAnsi="Arial" w:cs="Arial"/>
+          <w:sz w:val="24"/>
+          <w:szCs w:val="24"/>
+        </w:rPr>
+        <w:t xml:space="preserve"> automatisch gefüllt. Es muss nur noch, falls mehrere vorhanden sind, ein Kind ausgewählt werden. Falls nur ein Kind eingetragen wurde, ist es ebenfalls automatisch ausgewählt.</w:t>
+      </w:r>
+    </w:p>
+    <w:p>
+      <w:pPr>
+        <w:pStyle w:val="KeinLeerraum"/>
+        <w:rPr>
+          <w:rFonts w:ascii="Arial" w:hAnsi="Arial" w:cs="Arial"/>
+          <w:sz w:val="24"/>
+          <w:szCs w:val="24"/>
+        </w:rPr>
+      </w:pPr>
+    </w:p>
+    <w:p>
+      <w:pPr>
+        <w:pStyle w:val="KeinLeerraum"/>
+        <w:rPr>
+          <w:rFonts w:ascii="Arial" w:hAnsi="Arial" w:cs="Arial"/>
+          <w:sz w:val="24"/>
+          <w:szCs w:val="24"/>
+        </w:rPr>
+      </w:pPr>
+    </w:p>
+    <w:p>
+      <w:pPr>
+        <w:pStyle w:val="KeinLeerraum"/>
+        <w:jc w:val="center"/>
         <w:rPr>
           <w:rFonts w:ascii="Arial" w:hAnsi="Arial" w:cs="Arial"/>
           <w:sz w:val="24"/>
@@ -2592,6 +2750,7 @@
           <w:szCs w:val="24"/>
           <w:lang w:eastAsia="de-DE"/>
         </w:rPr>
+        <w:lastRenderedPageBreak/>
         <w:drawing>
           <wp:inline distT="0" distB="0" distL="0" distR="0">
             <wp:extent cx="4114800" cy="2171700"/>
@@ -2657,7 +2816,6 @@
           <w:lang w:val="en-US"/>
         </w:rPr>
         <w:tab/>
-        <w:t>Abb. 10</w:t>
       </w:r>
       <w:r>
         <w:rPr>
@@ -2666,6 +2824,25 @@
           <w:szCs w:val="16"/>
           <w:lang w:val="en-US"/>
         </w:rPr>
+        <w:tab/>
+        <w:t>A</w:t>
+      </w:r>
+      <w:r>
+        <w:rPr>
+          <w:rFonts w:ascii="Arial" w:hAnsi="Arial" w:cs="Arial"/>
+          <w:sz w:val="16"/>
+          <w:szCs w:val="16"/>
+          <w:lang w:val="en-US"/>
+        </w:rPr>
+        <w:t>bb. 10</w:t>
+      </w:r>
+      <w:r>
+        <w:rPr>
+          <w:rFonts w:ascii="Arial" w:hAnsi="Arial" w:cs="Arial"/>
+          <w:sz w:val="16"/>
+          <w:szCs w:val="16"/>
+          <w:lang w:val="en-US"/>
+        </w:rPr>
         <w:t>: Information of the appointment</w:t>
       </w:r>
     </w:p>
@@ -2767,28 +2944,182 @@
           <w:rFonts w:ascii="Arial" w:hAnsi="Arial" w:cs="Arial"/>
           <w:sz w:val="24"/>
           <w:szCs w:val="24"/>
-          <w:lang w:val="en-US"/>
-        </w:rPr>
-      </w:pPr>
-      <w:r>
-        <w:rPr>
-          <w:rFonts w:ascii="Arial" w:hAnsi="Arial" w:cs="Arial"/>
-          <w:sz w:val="24"/>
-          <w:szCs w:val="24"/>
-          <w:lang w:val="en-US"/>
+        </w:rPr>
+      </w:pPr>
+      <w:r>
+        <w:rPr>
+          <w:rFonts w:ascii="Arial" w:hAnsi="Arial" w:cs="Arial"/>
+          <w:sz w:val="24"/>
+          <w:szCs w:val="24"/>
+        </w:rPr>
+        <w:t xml:space="preserve">Die Verwaltung kann Termine auch manuell nachtragen. </w:t>
+      </w:r>
+    </w:p>
+    <w:p>
+      <w:pPr>
+        <w:pStyle w:val="KeinLeerraum"/>
+        <w:jc w:val="both"/>
+        <w:rPr>
+          <w:rFonts w:ascii="Arial" w:hAnsi="Arial" w:cs="Arial"/>
+          <w:sz w:val="24"/>
+          <w:szCs w:val="24"/>
+        </w:rPr>
+      </w:pPr>
+    </w:p>
+    <w:p>
+      <w:pPr>
+        <w:pStyle w:val="KeinLeerraum"/>
+        <w:jc w:val="both"/>
+        <w:rPr>
+          <w:rFonts w:ascii="Arial" w:hAnsi="Arial" w:cs="Arial"/>
+          <w:sz w:val="24"/>
+          <w:szCs w:val="24"/>
+        </w:rPr>
+      </w:pPr>
+      <w:proofErr w:type="spellStart"/>
+      <w:r>
+        <w:rPr>
+          <w:rFonts w:ascii="Arial" w:hAnsi="Arial" w:cs="Arial"/>
+          <w:sz w:val="24"/>
+          <w:szCs w:val="24"/>
         </w:rPr>
         <w:t>Screenshot</w:t>
       </w:r>
-    </w:p>
-    <w:p>
-      <w:pPr>
-        <w:pStyle w:val="KeinLeerraum"/>
-        <w:jc w:val="both"/>
-        <w:rPr>
-          <w:rFonts w:ascii="Arial" w:hAnsi="Arial" w:cs="Arial"/>
-          <w:sz w:val="24"/>
-          <w:szCs w:val="24"/>
-          <w:lang w:val="en-US"/>
+      <w:proofErr w:type="spellEnd"/>
+      <w:r>
+        <w:rPr>
+          <w:rFonts w:ascii="Arial" w:hAnsi="Arial" w:cs="Arial"/>
+          <w:sz w:val="24"/>
+          <w:szCs w:val="24"/>
+        </w:rPr>
+        <w:t xml:space="preserve"> </w:t>
+      </w:r>
+      <w:r>
+        <w:rPr>
+          <w:rFonts w:ascii="Arial" w:hAnsi="Arial" w:cs="Arial"/>
+          <w:sz w:val="24"/>
+          <w:szCs w:val="24"/>
+        </w:rPr>
+        <w:t>vom Menü</w:t>
+      </w:r>
+      <w:r>
+        <w:rPr>
+          <w:rFonts w:ascii="Arial" w:hAnsi="Arial" w:cs="Arial"/>
+          <w:sz w:val="24"/>
+          <w:szCs w:val="24"/>
+        </w:rPr>
+        <w:t xml:space="preserve"> (</w:t>
+      </w:r>
+      <w:proofErr w:type="spellStart"/>
+      <w:r>
+        <w:rPr>
+          <w:rFonts w:ascii="Arial" w:hAnsi="Arial" w:cs="Arial"/>
+          <w:sz w:val="24"/>
+          <w:szCs w:val="24"/>
+        </w:rPr>
+        <w:t>mock</w:t>
+      </w:r>
+      <w:proofErr w:type="spellEnd"/>
+      <w:r>
+        <w:rPr>
+          <w:rFonts w:ascii="Arial" w:hAnsi="Arial" w:cs="Arial"/>
+          <w:sz w:val="24"/>
+          <w:szCs w:val="24"/>
+        </w:rPr>
+        <w:t xml:space="preserve"> </w:t>
+      </w:r>
+      <w:proofErr w:type="spellStart"/>
+      <w:r>
+        <w:rPr>
+          <w:rFonts w:ascii="Arial" w:hAnsi="Arial" w:cs="Arial"/>
+          <w:sz w:val="24"/>
+          <w:szCs w:val="24"/>
+        </w:rPr>
+        <w:t>up</w:t>
+      </w:r>
+      <w:proofErr w:type="spellEnd"/>
+      <w:r>
+        <w:rPr>
+          <w:rFonts w:ascii="Arial" w:hAnsi="Arial" w:cs="Arial"/>
+          <w:sz w:val="24"/>
+          <w:szCs w:val="24"/>
+        </w:rPr>
+        <w:t xml:space="preserve"> fehlt noch)</w:t>
+      </w:r>
+    </w:p>
+    <w:p>
+      <w:pPr>
+        <w:pStyle w:val="KeinLeerraum"/>
+        <w:jc w:val="both"/>
+        <w:rPr>
+          <w:rFonts w:ascii="Arial" w:hAnsi="Arial" w:cs="Arial"/>
+          <w:sz w:val="24"/>
+          <w:szCs w:val="24"/>
+        </w:rPr>
+      </w:pPr>
+      <w:proofErr w:type="spellStart"/>
+      <w:r>
+        <w:rPr>
+          <w:rFonts w:ascii="Arial" w:hAnsi="Arial" w:cs="Arial"/>
+          <w:sz w:val="24"/>
+          <w:szCs w:val="24"/>
+        </w:rPr>
+        <w:t>Screenshot</w:t>
+      </w:r>
+      <w:proofErr w:type="spellEnd"/>
+      <w:r>
+        <w:rPr>
+          <w:rFonts w:ascii="Arial" w:hAnsi="Arial" w:cs="Arial"/>
+          <w:sz w:val="24"/>
+          <w:szCs w:val="24"/>
+        </w:rPr>
+        <w:t xml:space="preserve"> vom Nachtragen (</w:t>
+      </w:r>
+      <w:proofErr w:type="spellStart"/>
+      <w:r>
+        <w:rPr>
+          <w:rFonts w:ascii="Arial" w:hAnsi="Arial" w:cs="Arial"/>
+          <w:sz w:val="24"/>
+          <w:szCs w:val="24"/>
+        </w:rPr>
+        <w:t>mock</w:t>
+      </w:r>
+      <w:proofErr w:type="spellEnd"/>
+      <w:r>
+        <w:rPr>
+          <w:rFonts w:ascii="Arial" w:hAnsi="Arial" w:cs="Arial"/>
+          <w:sz w:val="24"/>
+          <w:szCs w:val="24"/>
+        </w:rPr>
+        <w:t xml:space="preserve"> </w:t>
+      </w:r>
+      <w:proofErr w:type="spellStart"/>
+      <w:r>
+        <w:rPr>
+          <w:rFonts w:ascii="Arial" w:hAnsi="Arial" w:cs="Arial"/>
+          <w:sz w:val="24"/>
+          <w:szCs w:val="24"/>
+        </w:rPr>
+        <w:t>up</w:t>
+      </w:r>
+      <w:proofErr w:type="spellEnd"/>
+      <w:r>
+        <w:rPr>
+          <w:rFonts w:ascii="Arial" w:hAnsi="Arial" w:cs="Arial"/>
+          <w:sz w:val="24"/>
+          <w:szCs w:val="24"/>
+        </w:rPr>
+        <w:t xml:space="preserve"> fehlt noch)</w:t>
+      </w:r>
+    </w:p>
+    <w:p>
+      <w:pPr>
+        <w:pStyle w:val="KeinLeerraum"/>
+        <w:jc w:val="both"/>
+        <w:rPr>
+          <w:rFonts w:ascii="Arial" w:hAnsi="Arial" w:cs="Arial"/>
+          <w:sz w:val="24"/>
+          <w:szCs w:val="24"/>
         </w:rPr>
       </w:pPr>
     </w:p>
@@ -2845,6 +3176,64 @@
         </w:rPr>
         <w:t>Screenshot</w:t>
       </w:r>
+      <w:r>
+        <w:rPr>
+          <w:rFonts w:ascii="Arial" w:hAnsi="Arial" w:cs="Arial"/>
+          <w:sz w:val="24"/>
+          <w:szCs w:val="24"/>
+          <w:lang w:val="en-US"/>
+        </w:rPr>
+        <w:t xml:space="preserve"> </w:t>
+      </w:r>
+      <w:r>
+        <w:rPr>
+          <w:rFonts w:ascii="Arial" w:hAnsi="Arial" w:cs="Arial"/>
+          <w:sz w:val="24"/>
+          <w:szCs w:val="24"/>
+          <w:lang w:val="en-US"/>
+        </w:rPr>
+        <w:t xml:space="preserve">(mock up </w:t>
+      </w:r>
+      <w:proofErr w:type="spellStart"/>
+      <w:r>
+        <w:rPr>
+          <w:rFonts w:ascii="Arial" w:hAnsi="Arial" w:cs="Arial"/>
+          <w:sz w:val="24"/>
+          <w:szCs w:val="24"/>
+          <w:lang w:val="en-US"/>
+        </w:rPr>
+        <w:t>fehlt</w:t>
+      </w:r>
+      <w:proofErr w:type="spellEnd"/>
+      <w:r>
+        <w:rPr>
+          <w:rFonts w:ascii="Arial" w:hAnsi="Arial" w:cs="Arial"/>
+          <w:sz w:val="24"/>
+          <w:szCs w:val="24"/>
+          <w:lang w:val="en-US"/>
+        </w:rPr>
+        <w:t xml:space="preserve"> </w:t>
+      </w:r>
+      <w:proofErr w:type="spellStart"/>
+      <w:r>
+        <w:rPr>
+          <w:rFonts w:ascii="Arial" w:hAnsi="Arial" w:cs="Arial"/>
+          <w:sz w:val="24"/>
+          <w:szCs w:val="24"/>
+          <w:lang w:val="en-US"/>
+        </w:rPr>
+        <w:t>noch</w:t>
+      </w:r>
+      <w:proofErr w:type="spellEnd"/>
+      <w:r>
+        <w:rPr>
+          <w:rFonts w:ascii="Arial" w:hAnsi="Arial" w:cs="Arial"/>
+          <w:sz w:val="24"/>
+          <w:szCs w:val="24"/>
+          <w:lang w:val="en-US"/>
+        </w:rPr>
+        <w:t>)</w:t>
+      </w:r>
     </w:p>
     <w:p>
       <w:pPr>
@@ -2909,6 +3298,79 @@
           <w:szCs w:val="24"/>
           <w:lang w:val="en-US"/>
         </w:rPr>
+        <w:t xml:space="preserve">Screenshot (mock up </w:t>
+      </w:r>
+      <w:proofErr w:type="spellStart"/>
+      <w:r>
+        <w:rPr>
+          <w:rFonts w:ascii="Arial" w:hAnsi="Arial" w:cs="Arial"/>
+          <w:sz w:val="24"/>
+          <w:szCs w:val="24"/>
+          <w:lang w:val="en-US"/>
+        </w:rPr>
+        <w:t>fehlt</w:t>
+      </w:r>
+      <w:proofErr w:type="spellEnd"/>
+      <w:r>
+        <w:rPr>
+          <w:rFonts w:ascii="Arial" w:hAnsi="Arial" w:cs="Arial"/>
+          <w:sz w:val="24"/>
+          <w:szCs w:val="24"/>
+          <w:lang w:val="en-US"/>
+        </w:rPr>
+        <w:t xml:space="preserve"> </w:t>
+      </w:r>
+      <w:proofErr w:type="spellStart"/>
+      <w:r>
+        <w:rPr>
+          <w:rFonts w:ascii="Arial" w:hAnsi="Arial" w:cs="Arial"/>
+          <w:sz w:val="24"/>
+          <w:szCs w:val="24"/>
+          <w:lang w:val="en-US"/>
+        </w:rPr>
+        <w:t>noch</w:t>
+      </w:r>
+      <w:proofErr w:type="spellEnd"/>
+      <w:r>
+        <w:rPr>
+          <w:rFonts w:ascii="Arial" w:hAnsi="Arial" w:cs="Arial"/>
+          <w:sz w:val="24"/>
+          <w:szCs w:val="24"/>
+          <w:lang w:val="en-US"/>
+        </w:rPr>
+        <w:t>)</w:t>
+      </w:r>
+    </w:p>
+    <w:p>
+      <w:pPr>
+        <w:pStyle w:val="KeinLeerraum"/>
+        <w:jc w:val="both"/>
+        <w:rPr>
+          <w:rFonts w:ascii="Arial" w:hAnsi="Arial" w:cs="Arial"/>
+          <w:sz w:val="24"/>
+          <w:szCs w:val="24"/>
+          <w:lang w:val="en-US"/>
+        </w:rPr>
+      </w:pPr>
+    </w:p>
+    <w:p>
+      <w:pPr>
+        <w:pStyle w:val="KeinLeerraum"/>
+        <w:jc w:val="both"/>
+        <w:rPr>
+          <w:rFonts w:ascii="Arial" w:hAnsi="Arial" w:cs="Arial"/>
+          <w:sz w:val="24"/>
+          <w:szCs w:val="24"/>
+          <w:lang w:val="en-US"/>
+        </w:rPr>
+      </w:pPr>
+      <w:r>
+        <w:rPr>
+          <w:rFonts w:ascii="Arial" w:hAnsi="Arial" w:cs="Arial"/>
+          <w:sz w:val="24"/>
+          <w:szCs w:val="24"/>
+          <w:lang w:val="en-US"/>
+        </w:rPr>
         <w:t>3.</w:t>
       </w:r>
       <w:r>
@@ -2961,6 +3423,55 @@
           <w:lang w:val="en-US"/>
         </w:rPr>
         <w:t>Screenshot</w:t>
+      </w:r>
+      <w:r>
+        <w:rPr>
+          <w:rFonts w:ascii="Arial" w:hAnsi="Arial" w:cs="Arial"/>
+          <w:sz w:val="24"/>
+          <w:szCs w:val="24"/>
+          <w:lang w:val="en-US"/>
+        </w:rPr>
+        <w:t xml:space="preserve"> (mock up </w:t>
+      </w:r>
+      <w:proofErr w:type="spellStart"/>
+      <w:r>
+        <w:rPr>
+          <w:rFonts w:ascii="Arial" w:hAnsi="Arial" w:cs="Arial"/>
+          <w:sz w:val="24"/>
+          <w:szCs w:val="24"/>
+          <w:lang w:val="en-US"/>
+        </w:rPr>
+        <w:t>fehlt</w:t>
+      </w:r>
+      <w:proofErr w:type="spellEnd"/>
+      <w:r>
+        <w:rPr>
+          <w:rFonts w:ascii="Arial" w:hAnsi="Arial" w:cs="Arial"/>
+          <w:sz w:val="24"/>
+          <w:szCs w:val="24"/>
+          <w:lang w:val="en-US"/>
+        </w:rPr>
+        <w:t xml:space="preserve"> </w:t>
+      </w:r>
+      <w:proofErr w:type="spellStart"/>
+      <w:r>
+        <w:rPr>
+          <w:rFonts w:ascii="Arial" w:hAnsi="Arial" w:cs="Arial"/>
+          <w:sz w:val="24"/>
+          <w:szCs w:val="24"/>
+          <w:lang w:val="en-US"/>
+        </w:rPr>
+        <w:t>noch</w:t>
+      </w:r>
+      <w:proofErr w:type="spellEnd"/>
+      <w:r>
+        <w:rPr>
+          <w:rFonts w:ascii="Arial" w:hAnsi="Arial" w:cs="Arial"/>
+          <w:sz w:val="24"/>
+          <w:szCs w:val="24"/>
+          <w:lang w:val="en-US"/>
+        </w:rPr>
+        <w:t>)</w:t>
       </w:r>
     </w:p>
     <w:p>
@@ -3048,191 +3559,304 @@
           <w:rFonts w:ascii="Arial" w:hAnsi="Arial" w:cs="Arial"/>
           <w:sz w:val="24"/>
           <w:szCs w:val="24"/>
-          <w:lang w:val="en-US"/>
-        </w:rPr>
-      </w:pPr>
-      <w:r>
-        <w:rPr>
-          <w:rFonts w:ascii="Arial" w:hAnsi="Arial" w:cs="Arial"/>
-          <w:sz w:val="24"/>
-          <w:szCs w:val="24"/>
-          <w:lang w:val="en-US"/>
-        </w:rPr>
-        <w:t xml:space="preserve">4.2 Datum des </w:t>
-      </w:r>
-      <w:proofErr w:type="spellStart"/>
-      <w:r>
-        <w:rPr>
-          <w:rFonts w:ascii="Arial" w:hAnsi="Arial" w:cs="Arial"/>
-          <w:sz w:val="24"/>
-          <w:szCs w:val="24"/>
-          <w:lang w:val="en-US"/>
-        </w:rPr>
-        <w:t>Elternsprechtags</w:t>
-      </w:r>
-      <w:proofErr w:type="spellEnd"/>
-      <w:r>
-        <w:rPr>
-          <w:rFonts w:ascii="Arial" w:hAnsi="Arial" w:cs="Arial"/>
-          <w:sz w:val="24"/>
-          <w:szCs w:val="24"/>
-          <w:lang w:val="en-US"/>
-        </w:rPr>
-        <w:t xml:space="preserve"> </w:t>
-      </w:r>
-      <w:proofErr w:type="spellStart"/>
-      <w:r>
-        <w:rPr>
-          <w:rFonts w:ascii="Arial" w:hAnsi="Arial" w:cs="Arial"/>
-          <w:sz w:val="24"/>
-          <w:szCs w:val="24"/>
-          <w:lang w:val="en-US"/>
-        </w:rPr>
-        <w:t>festlegen</w:t>
-      </w:r>
-      <w:proofErr w:type="spellEnd"/>
-    </w:p>
-    <w:p>
-      <w:pPr>
-        <w:pStyle w:val="KeinLeerraum"/>
-        <w:jc w:val="both"/>
-        <w:rPr>
-          <w:rFonts w:ascii="Arial" w:hAnsi="Arial" w:cs="Arial"/>
-          <w:sz w:val="24"/>
-          <w:szCs w:val="24"/>
-          <w:lang w:val="en-US"/>
-        </w:rPr>
-      </w:pPr>
-    </w:p>
-    <w:p>
-      <w:pPr>
-        <w:pStyle w:val="KeinLeerraum"/>
-        <w:jc w:val="both"/>
-        <w:rPr>
-          <w:rFonts w:ascii="Arial" w:hAnsi="Arial" w:cs="Arial"/>
-          <w:sz w:val="24"/>
-          <w:szCs w:val="24"/>
-          <w:lang w:val="en-US"/>
-        </w:rPr>
-      </w:pPr>
-    </w:p>
-    <w:p>
-      <w:pPr>
-        <w:pStyle w:val="KeinLeerraum"/>
-        <w:jc w:val="both"/>
-        <w:rPr>
-          <w:rFonts w:ascii="Arial" w:hAnsi="Arial" w:cs="Arial"/>
-          <w:sz w:val="24"/>
-          <w:szCs w:val="24"/>
-          <w:lang w:val="en-US"/>
-        </w:rPr>
-      </w:pPr>
-    </w:p>
-    <w:p>
-      <w:pPr>
-        <w:pStyle w:val="KeinLeerraum"/>
-        <w:jc w:val="both"/>
-        <w:rPr>
-          <w:rFonts w:ascii="Arial" w:hAnsi="Arial" w:cs="Arial"/>
-          <w:sz w:val="24"/>
-          <w:szCs w:val="24"/>
-          <w:lang w:val="en-US"/>
-        </w:rPr>
-      </w:pPr>
-    </w:p>
-    <w:p>
-      <w:pPr>
-        <w:pStyle w:val="KeinLeerraum"/>
-        <w:jc w:val="both"/>
-        <w:rPr>
-          <w:rFonts w:ascii="Arial" w:hAnsi="Arial" w:cs="Arial"/>
-          <w:sz w:val="24"/>
-          <w:szCs w:val="24"/>
-          <w:lang w:val="en-US"/>
-        </w:rPr>
-      </w:pPr>
-    </w:p>
-    <w:p>
-      <w:pPr>
-        <w:pStyle w:val="KeinLeerraum"/>
-        <w:jc w:val="both"/>
-        <w:rPr>
-          <w:rFonts w:ascii="Arial" w:hAnsi="Arial" w:cs="Arial"/>
-          <w:sz w:val="24"/>
-          <w:szCs w:val="24"/>
-          <w:lang w:val="en-US"/>
-        </w:rPr>
-      </w:pPr>
-    </w:p>
-    <w:p>
-      <w:pPr>
-        <w:pStyle w:val="KeinLeerraum"/>
-        <w:jc w:val="both"/>
-        <w:rPr>
-          <w:rFonts w:ascii="Arial" w:hAnsi="Arial" w:cs="Arial"/>
-          <w:sz w:val="24"/>
-          <w:szCs w:val="24"/>
-          <w:lang w:val="en-US"/>
-        </w:rPr>
-      </w:pPr>
-    </w:p>
-    <w:p>
-      <w:pPr>
-        <w:pStyle w:val="KeinLeerraum"/>
-        <w:jc w:val="both"/>
-        <w:rPr>
-          <w:rFonts w:ascii="Arial" w:hAnsi="Arial" w:cs="Arial"/>
-          <w:sz w:val="24"/>
-          <w:szCs w:val="24"/>
-          <w:lang w:val="en-US"/>
-        </w:rPr>
-      </w:pPr>
-    </w:p>
-    <w:p>
-      <w:pPr>
-        <w:pStyle w:val="KeinLeerraum"/>
-        <w:jc w:val="both"/>
-        <w:rPr>
-          <w:rFonts w:ascii="Arial" w:hAnsi="Arial" w:cs="Arial"/>
-          <w:sz w:val="24"/>
-          <w:szCs w:val="24"/>
-          <w:lang w:val="en-US"/>
-        </w:rPr>
-      </w:pPr>
-    </w:p>
-    <w:p>
-      <w:pPr>
-        <w:pStyle w:val="KeinLeerraum"/>
-        <w:jc w:val="both"/>
-        <w:rPr>
-          <w:rFonts w:ascii="Arial" w:hAnsi="Arial" w:cs="Arial"/>
-          <w:sz w:val="24"/>
-          <w:szCs w:val="24"/>
-          <w:lang w:val="en-US"/>
-        </w:rPr>
-      </w:pPr>
-    </w:p>
-    <w:p>
-      <w:pPr>
-        <w:pStyle w:val="KeinLeerraum"/>
-        <w:jc w:val="both"/>
-        <w:rPr>
-          <w:rFonts w:ascii="Arial" w:hAnsi="Arial" w:cs="Arial"/>
-          <w:sz w:val="24"/>
-          <w:szCs w:val="24"/>
-          <w:lang w:val="en-US"/>
-        </w:rPr>
-      </w:pPr>
-    </w:p>
-    <w:p>
-      <w:pPr>
-        <w:pStyle w:val="KeinLeerraum"/>
-        <w:jc w:val="both"/>
-        <w:rPr>
-          <w:rFonts w:ascii="Arial" w:hAnsi="Arial" w:cs="Arial"/>
-          <w:sz w:val="24"/>
-          <w:szCs w:val="24"/>
-          <w:lang w:val="en-US"/>
+        </w:rPr>
+      </w:pPr>
+      <w:r>
+        <w:rPr>
+          <w:rFonts w:ascii="Arial" w:hAnsi="Arial" w:cs="Arial"/>
+          <w:sz w:val="24"/>
+          <w:szCs w:val="24"/>
+        </w:rPr>
+        <w:t xml:space="preserve">4.2 </w:t>
+      </w:r>
+      <w:proofErr w:type="gramStart"/>
+      <w:r>
+        <w:rPr>
+          <w:rFonts w:ascii="Arial" w:hAnsi="Arial" w:cs="Arial"/>
+          <w:sz w:val="24"/>
+          <w:szCs w:val="24"/>
+        </w:rPr>
+        <w:t>Datum</w:t>
+      </w:r>
+      <w:proofErr w:type="gramEnd"/>
+      <w:r>
+        <w:rPr>
+          <w:rFonts w:ascii="Arial" w:hAnsi="Arial" w:cs="Arial"/>
+          <w:sz w:val="24"/>
+          <w:szCs w:val="24"/>
+        </w:rPr>
+        <w:t xml:space="preserve"> des Elternsprechtags festlegen</w:t>
+      </w:r>
+    </w:p>
+    <w:p>
+      <w:pPr>
+        <w:pStyle w:val="KeinLeerraum"/>
+        <w:jc w:val="both"/>
+        <w:rPr>
+          <w:rFonts w:ascii="Arial" w:hAnsi="Arial" w:cs="Arial"/>
+          <w:sz w:val="24"/>
+          <w:szCs w:val="24"/>
+        </w:rPr>
+      </w:pPr>
+    </w:p>
+    <w:p>
+      <w:pPr>
+        <w:pStyle w:val="KeinLeerraum"/>
+        <w:jc w:val="both"/>
+        <w:rPr>
+          <w:rFonts w:ascii="Arial" w:hAnsi="Arial" w:cs="Arial"/>
+          <w:sz w:val="24"/>
+          <w:szCs w:val="24"/>
+        </w:rPr>
+      </w:pPr>
+      <w:r>
+        <w:rPr>
+          <w:rFonts w:ascii="Arial" w:hAnsi="Arial" w:cs="Arial"/>
+          <w:sz w:val="24"/>
+          <w:szCs w:val="24"/>
+        </w:rPr>
+        <w:t>Hier fehlen noch Unterpunkte, bitte ergänzen</w:t>
+      </w:r>
+    </w:p>
+    <w:p>
+      <w:pPr>
+        <w:pStyle w:val="KeinLeerraum"/>
+        <w:jc w:val="both"/>
+        <w:rPr>
+          <w:rFonts w:ascii="Arial" w:hAnsi="Arial" w:cs="Arial"/>
+          <w:sz w:val="24"/>
+          <w:szCs w:val="24"/>
+        </w:rPr>
+      </w:pPr>
+    </w:p>
+    <w:p>
+      <w:pPr>
+        <w:pStyle w:val="KeinLeerraum"/>
+        <w:jc w:val="both"/>
+        <w:rPr>
+          <w:rFonts w:ascii="Arial" w:hAnsi="Arial" w:cs="Arial"/>
+          <w:sz w:val="24"/>
+          <w:szCs w:val="24"/>
+        </w:rPr>
+      </w:pPr>
+    </w:p>
+    <w:p>
+      <w:pPr>
+        <w:pStyle w:val="KeinLeerraum"/>
+        <w:jc w:val="both"/>
+        <w:rPr>
+          <w:rFonts w:ascii="Arial" w:hAnsi="Arial" w:cs="Arial"/>
+          <w:sz w:val="24"/>
+          <w:szCs w:val="24"/>
+        </w:rPr>
+      </w:pPr>
+    </w:p>
+    <w:p>
+      <w:pPr>
+        <w:pStyle w:val="KeinLeerraum"/>
+        <w:jc w:val="both"/>
+        <w:rPr>
+          <w:rFonts w:ascii="Arial" w:hAnsi="Arial" w:cs="Arial"/>
+          <w:sz w:val="24"/>
+          <w:szCs w:val="24"/>
+        </w:rPr>
+      </w:pPr>
+    </w:p>
+    <w:p>
+      <w:pPr>
+        <w:pStyle w:val="KeinLeerraum"/>
+        <w:jc w:val="both"/>
+        <w:rPr>
+          <w:rFonts w:ascii="Arial" w:hAnsi="Arial" w:cs="Arial"/>
+          <w:sz w:val="24"/>
+          <w:szCs w:val="24"/>
+        </w:rPr>
+      </w:pPr>
+    </w:p>
+    <w:p>
+      <w:pPr>
+        <w:pStyle w:val="KeinLeerraum"/>
+        <w:jc w:val="both"/>
+        <w:rPr>
+          <w:rFonts w:ascii="Arial" w:hAnsi="Arial" w:cs="Arial"/>
+          <w:sz w:val="24"/>
+          <w:szCs w:val="24"/>
+        </w:rPr>
+      </w:pPr>
+    </w:p>
+    <w:p>
+      <w:pPr>
+        <w:pStyle w:val="KeinLeerraum"/>
+        <w:jc w:val="both"/>
+        <w:rPr>
+          <w:rFonts w:ascii="Arial" w:hAnsi="Arial" w:cs="Arial"/>
+          <w:sz w:val="24"/>
+          <w:szCs w:val="24"/>
+        </w:rPr>
+      </w:pPr>
+    </w:p>
+    <w:p>
+      <w:pPr>
+        <w:pStyle w:val="KeinLeerraum"/>
+        <w:jc w:val="both"/>
+        <w:rPr>
+          <w:rFonts w:ascii="Arial" w:hAnsi="Arial" w:cs="Arial"/>
+          <w:sz w:val="24"/>
+          <w:szCs w:val="24"/>
+        </w:rPr>
+      </w:pPr>
+    </w:p>
+    <w:p>
+      <w:pPr>
+        <w:pStyle w:val="KeinLeerraum"/>
+        <w:jc w:val="both"/>
+        <w:rPr>
+          <w:rFonts w:ascii="Arial" w:hAnsi="Arial" w:cs="Arial"/>
+          <w:sz w:val="24"/>
+          <w:szCs w:val="24"/>
+        </w:rPr>
+      </w:pPr>
+    </w:p>
+    <w:p>
+      <w:pPr>
+        <w:pStyle w:val="KeinLeerraum"/>
+        <w:jc w:val="both"/>
+        <w:rPr>
+          <w:rFonts w:ascii="Arial" w:hAnsi="Arial" w:cs="Arial"/>
+          <w:sz w:val="24"/>
+          <w:szCs w:val="24"/>
+        </w:rPr>
+      </w:pPr>
+    </w:p>
+    <w:p>
+      <w:pPr>
+        <w:pStyle w:val="KeinLeerraum"/>
+        <w:jc w:val="both"/>
+        <w:rPr>
+          <w:rFonts w:ascii="Arial" w:hAnsi="Arial" w:cs="Arial"/>
+          <w:sz w:val="24"/>
+          <w:szCs w:val="24"/>
+        </w:rPr>
+      </w:pPr>
+    </w:p>
+    <w:p>
+      <w:pPr>
+        <w:pStyle w:val="KeinLeerraum"/>
+        <w:jc w:val="both"/>
+        <w:rPr>
+          <w:rFonts w:ascii="Arial" w:hAnsi="Arial" w:cs="Arial"/>
+          <w:sz w:val="24"/>
+          <w:szCs w:val="24"/>
+        </w:rPr>
+      </w:pPr>
+    </w:p>
+    <w:p>
+      <w:pPr>
+        <w:pStyle w:val="KeinLeerraum"/>
+        <w:jc w:val="both"/>
+        <w:rPr>
+          <w:rFonts w:ascii="Arial" w:hAnsi="Arial" w:cs="Arial"/>
+          <w:sz w:val="24"/>
+          <w:szCs w:val="24"/>
+        </w:rPr>
+      </w:pPr>
+    </w:p>
+    <w:p>
+      <w:pPr>
+        <w:pStyle w:val="KeinLeerraum"/>
+        <w:jc w:val="both"/>
+        <w:rPr>
+          <w:rFonts w:ascii="Arial" w:hAnsi="Arial" w:cs="Arial"/>
+          <w:sz w:val="24"/>
+          <w:szCs w:val="24"/>
+        </w:rPr>
+      </w:pPr>
+    </w:p>
+    <w:p>
+      <w:pPr>
+        <w:pStyle w:val="KeinLeerraum"/>
+        <w:jc w:val="both"/>
+        <w:rPr>
+          <w:rFonts w:ascii="Arial" w:hAnsi="Arial" w:cs="Arial"/>
+          <w:sz w:val="24"/>
+          <w:szCs w:val="24"/>
+        </w:rPr>
+      </w:pPr>
+    </w:p>
+    <w:p>
+      <w:pPr>
+        <w:pStyle w:val="KeinLeerraum"/>
+        <w:jc w:val="both"/>
+        <w:rPr>
+          <w:rFonts w:ascii="Arial" w:hAnsi="Arial" w:cs="Arial"/>
+          <w:sz w:val="24"/>
+          <w:szCs w:val="24"/>
+        </w:rPr>
+      </w:pPr>
+    </w:p>
+    <w:p>
+      <w:pPr>
+        <w:pStyle w:val="KeinLeerraum"/>
+        <w:jc w:val="both"/>
+        <w:rPr>
+          <w:rFonts w:ascii="Arial" w:hAnsi="Arial" w:cs="Arial"/>
+          <w:sz w:val="24"/>
+          <w:szCs w:val="24"/>
+        </w:rPr>
+      </w:pPr>
+    </w:p>
+    <w:p>
+      <w:pPr>
+        <w:pStyle w:val="KeinLeerraum"/>
+        <w:jc w:val="both"/>
+        <w:rPr>
+          <w:rFonts w:ascii="Arial" w:hAnsi="Arial" w:cs="Arial"/>
+          <w:sz w:val="24"/>
+          <w:szCs w:val="24"/>
+        </w:rPr>
+      </w:pPr>
+    </w:p>
+    <w:p>
+      <w:pPr>
+        <w:pStyle w:val="KeinLeerraum"/>
+        <w:jc w:val="both"/>
+        <w:rPr>
+          <w:rFonts w:ascii="Arial" w:hAnsi="Arial" w:cs="Arial"/>
+          <w:sz w:val="24"/>
+          <w:szCs w:val="24"/>
+        </w:rPr>
+      </w:pPr>
+    </w:p>
+    <w:p>
+      <w:pPr>
+        <w:pStyle w:val="KeinLeerraum"/>
+        <w:jc w:val="both"/>
+        <w:rPr>
+          <w:rFonts w:ascii="Arial" w:hAnsi="Arial" w:cs="Arial"/>
+          <w:sz w:val="24"/>
+          <w:szCs w:val="24"/>
+        </w:rPr>
+      </w:pPr>
+    </w:p>
+    <w:p>
+      <w:pPr>
+        <w:pStyle w:val="KeinLeerraum"/>
+        <w:jc w:val="both"/>
+        <w:rPr>
+          <w:rFonts w:ascii="Arial" w:hAnsi="Arial" w:cs="Arial"/>
+          <w:sz w:val="24"/>
+          <w:szCs w:val="24"/>
+        </w:rPr>
+      </w:pPr>
+    </w:p>
+    <w:p>
+      <w:pPr>
+        <w:pStyle w:val="KeinLeerraum"/>
+        <w:jc w:val="both"/>
+        <w:rPr>
+          <w:rFonts w:ascii="Arial" w:hAnsi="Arial" w:cs="Arial"/>
+          <w:sz w:val="24"/>
+          <w:szCs w:val="24"/>
         </w:rPr>
       </w:pPr>
     </w:p>
@@ -4051,7 +4675,7 @@
 </file>
 
 <file path=customXml/itemProps1.xml><?xml version="1.0" encoding="utf-8"?>
-<ds:datastoreItem xmlns:ds="http://schemas.openxmlformats.org/officeDocument/2006/customXml" ds:itemID="{8A9CF6C0-1B89-4813-B9BF-DF59A7FD5CEB}">
+<ds:datastoreItem xmlns:ds="http://schemas.openxmlformats.org/officeDocument/2006/customXml" ds:itemID="{F93FED05-C25C-408D-AB40-E5874BD5C81F}">
   <ds:schemaRefs>
     <ds:schemaRef ds:uri="http://schemas.openxmlformats.org/officeDocument/2006/bibliography"/>
   </ds:schemaRefs>

</xml_diff>